<commit_message>
Updates to plan doc. Directories added to project sln.
</commit_message>
<xml_diff>
--- a/Visio Database Tracking - Plan.docx
+++ b/Visio Database Tracking - Plan.docx
@@ -244,17 +244,12 @@
         </w:numPr>
       </w:pPr>
       <w:proofErr w:type="spellStart"/>
-      <w:proofErr w:type="gramStart"/>
       <w:r>
         <w:t>ThisMethodName</w:t>
       </w:r>
       <w:proofErr w:type="spellEnd"/>
       <w:r>
-        <w:t>(</w:t>
-      </w:r>
-      <w:proofErr w:type="gramEnd"/>
-      <w:r>
-        <w:t>Object object) (</w:t>
+        <w:t>(Object object) (</w:t>
       </w:r>
       <w:proofErr w:type="spellStart"/>
       <w:r>
@@ -292,15 +287,7 @@
         </w:numPr>
       </w:pPr>
       <w:r>
-        <w:t xml:space="preserve">Visio </w:t>
-      </w:r>
-      <w:proofErr w:type="gramStart"/>
-      <w:r>
-        <w:t>Objects :</w:t>
-      </w:r>
-      <w:proofErr w:type="gramEnd"/>
-      <w:r>
-        <w:t xml:space="preserve"> </w:t>
+        <w:t xml:space="preserve">Visio Objects : </w:t>
       </w:r>
       <w:proofErr w:type="spellStart"/>
       <w:r>
@@ -328,15 +315,7 @@
         </w:numPr>
       </w:pPr>
       <w:r>
-        <w:t xml:space="preserve">Visio </w:t>
-      </w:r>
-      <w:proofErr w:type="gramStart"/>
-      <w:r>
-        <w:t>Document :</w:t>
-      </w:r>
-      <w:proofErr w:type="gramEnd"/>
-      <w:r>
-        <w:t xml:space="preserve"> </w:t>
+        <w:t xml:space="preserve">Visio Document : </w:t>
       </w:r>
       <w:proofErr w:type="spellStart"/>
       <w:r>
@@ -353,15 +332,7 @@
         </w:numPr>
       </w:pPr>
       <w:r>
-        <w:t xml:space="preserve">Visio </w:t>
-      </w:r>
-      <w:proofErr w:type="gramStart"/>
-      <w:r>
-        <w:t>Page :</w:t>
-      </w:r>
-      <w:proofErr w:type="gramEnd"/>
-      <w:r>
-        <w:t xml:space="preserve"> </w:t>
+        <w:t xml:space="preserve">Visio Page : </w:t>
       </w:r>
       <w:proofErr w:type="spellStart"/>
       <w:r>
@@ -378,15 +349,7 @@
         </w:numPr>
       </w:pPr>
       <w:r>
-        <w:t xml:space="preserve">Visio </w:t>
-      </w:r>
-      <w:proofErr w:type="gramStart"/>
-      <w:r>
-        <w:t>Shape :</w:t>
-      </w:r>
-      <w:proofErr w:type="gramEnd"/>
-      <w:r>
-        <w:t xml:space="preserve"> </w:t>
+        <w:t xml:space="preserve">Visio Shape : </w:t>
       </w:r>
       <w:proofErr w:type="spellStart"/>
       <w:r>
@@ -403,15 +366,7 @@
         </w:numPr>
       </w:pPr>
       <w:r>
-        <w:t xml:space="preserve">Visio </w:t>
-      </w:r>
-      <w:proofErr w:type="gramStart"/>
-      <w:r>
-        <w:t>Connection :</w:t>
-      </w:r>
-      <w:proofErr w:type="gramEnd"/>
-      <w:r>
-        <w:t xml:space="preserve"> </w:t>
+        <w:t xml:space="preserve">Visio Connection : </w:t>
       </w:r>
       <w:proofErr w:type="spellStart"/>
       <w:r>
@@ -427,13 +382,8 @@
           <w:numId w:val="1"/>
         </w:numPr>
       </w:pPr>
-      <w:proofErr w:type="gramStart"/>
-      <w:r>
-        <w:t>String :</w:t>
-      </w:r>
-      <w:proofErr w:type="gramEnd"/>
-      <w:r>
-        <w:t xml:space="preserve"> s&lt;</w:t>
+      <w:r>
+        <w:t>String : s&lt;</w:t>
       </w:r>
       <w:proofErr w:type="spellStart"/>
       <w:r>
@@ -452,13 +402,8 @@
           <w:numId w:val="1"/>
         </w:numPr>
       </w:pPr>
-      <w:proofErr w:type="gramStart"/>
-      <w:r>
-        <w:t>Integers :</w:t>
-      </w:r>
-      <w:proofErr w:type="gramEnd"/>
-      <w:r>
-        <w:t xml:space="preserve"> </w:t>
+      <w:r>
+        <w:t xml:space="preserve">Integers : </w:t>
       </w:r>
       <w:proofErr w:type="spellStart"/>
       <w:r>
@@ -485,16 +430,8 @@
           <w:numId w:val="1"/>
         </w:numPr>
       </w:pPr>
-      <w:proofErr w:type="gramStart"/>
-      <w:r>
-        <w:t>Doubles :</w:t>
-      </w:r>
-      <w:proofErr w:type="gramEnd"/>
-      <w:r>
-        <w:t xml:space="preserve"> d</w:t>
-      </w:r>
-      <w:r>
-        <w:t>&lt;</w:t>
+      <w:r>
+        <w:t>Doubles : d&lt;</w:t>
       </w:r>
       <w:proofErr w:type="spellStart"/>
       <w:r>
@@ -513,16 +450,8 @@
           <w:numId w:val="1"/>
         </w:numPr>
       </w:pPr>
-      <w:proofErr w:type="gramStart"/>
-      <w:r>
-        <w:t>Floats :</w:t>
-      </w:r>
-      <w:proofErr w:type="gramEnd"/>
-      <w:r>
-        <w:t xml:space="preserve"> f</w:t>
-      </w:r>
-      <w:r>
-        <w:t>&lt;</w:t>
+      <w:r>
+        <w:t>Floats : f&lt;</w:t>
       </w:r>
       <w:proofErr w:type="spellStart"/>
       <w:r>
@@ -542,20 +471,12 @@
         </w:numPr>
       </w:pPr>
       <w:proofErr w:type="spellStart"/>
-      <w:proofErr w:type="gramStart"/>
       <w:r>
         <w:t>DateTime</w:t>
       </w:r>
       <w:proofErr w:type="spellEnd"/>
       <w:r>
-        <w:t xml:space="preserve"> :</w:t>
-      </w:r>
-      <w:proofErr w:type="gramEnd"/>
-      <w:r>
-        <w:t xml:space="preserve"> dt</w:t>
-      </w:r>
-      <w:r>
-        <w:t>&lt;</w:t>
+        <w:t xml:space="preserve"> : dt&lt;</w:t>
       </w:r>
       <w:proofErr w:type="spellStart"/>
       <w:r>
@@ -574,16 +495,8 @@
           <w:numId w:val="1"/>
         </w:numPr>
       </w:pPr>
-      <w:proofErr w:type="gramStart"/>
-      <w:r>
-        <w:t>Boolean :</w:t>
-      </w:r>
-      <w:proofErr w:type="gramEnd"/>
-      <w:r>
-        <w:t xml:space="preserve"> b</w:t>
-      </w:r>
-      <w:r>
-        <w:t>&lt;</w:t>
+      <w:r>
+        <w:t>Boolean : b&lt;</w:t>
       </w:r>
       <w:proofErr w:type="spellStart"/>
       <w:r>
@@ -615,10 +528,7 @@
         </w:numPr>
       </w:pPr>
       <w:r>
-        <w:t>m_&lt;datatype&gt;</w:t>
-      </w:r>
-      <w:r>
-        <w:t>&lt;</w:t>
+        <w:t>m_&lt;datatype&gt;&lt;</w:t>
       </w:r>
       <w:proofErr w:type="spellStart"/>
       <w:r>
@@ -870,6 +780,86 @@
       </w:pPr>
       <w:r>
         <w:t>Classes:</w:t>
+      </w:r>
+    </w:p>
+    <w:p>
+      <w:pPr>
+        <w:pStyle w:val="ListParagraph"/>
+        <w:numPr>
+          <w:ilvl w:val="2"/>
+          <w:numId w:val="1"/>
+        </w:numPr>
+      </w:pPr>
+      <w:r>
+        <w:t>Project()</w:t>
+      </w:r>
+    </w:p>
+    <w:p>
+      <w:pPr>
+        <w:pStyle w:val="ListParagraph"/>
+        <w:numPr>
+          <w:ilvl w:val="2"/>
+          <w:numId w:val="1"/>
+        </w:numPr>
+      </w:pPr>
+      <w:proofErr w:type="spellStart"/>
+      <w:r>
+        <w:t>VisAssistFile</w:t>
+      </w:r>
+      <w:proofErr w:type="spellEnd"/>
+      <w:r>
+        <w:t>()</w:t>
+      </w:r>
+    </w:p>
+    <w:p>
+      <w:pPr>
+        <w:pStyle w:val="ListParagraph"/>
+        <w:numPr>
+          <w:ilvl w:val="2"/>
+          <w:numId w:val="1"/>
+        </w:numPr>
+      </w:pPr>
+      <w:proofErr w:type="spellStart"/>
+      <w:r>
+        <w:t>VisAssistPage</w:t>
+      </w:r>
+      <w:proofErr w:type="spellEnd"/>
+      <w:r>
+        <w:t>()</w:t>
+      </w:r>
+    </w:p>
+    <w:p>
+      <w:pPr>
+        <w:pStyle w:val="ListParagraph"/>
+        <w:numPr>
+          <w:ilvl w:val="2"/>
+          <w:numId w:val="1"/>
+        </w:numPr>
+      </w:pPr>
+      <w:proofErr w:type="spellStart"/>
+      <w:r>
+        <w:t>VisAssistShape</w:t>
+      </w:r>
+      <w:proofErr w:type="spellEnd"/>
+      <w:r>
+        <w:t>() – Will probably need to get more granular than this.</w:t>
+      </w:r>
+    </w:p>
+    <w:p>
+      <w:pPr>
+        <w:pStyle w:val="ListParagraph"/>
+        <w:numPr>
+          <w:ilvl w:val="3"/>
+          <w:numId w:val="1"/>
+        </w:numPr>
+      </w:pPr>
+      <w:proofErr w:type="spellStart"/>
+      <w:r>
+        <w:t>Wireshapes</w:t>
+      </w:r>
+      <w:proofErr w:type="spellEnd"/>
+      <w:r>
+        <w:t xml:space="preserve"> is the first one we should focus on.</w:t>
       </w:r>
     </w:p>
     <w:p>
@@ -1230,13 +1220,8 @@
             <w:tcW w:w="2338" w:type="dxa"/>
           </w:tcPr>
           <w:p>
-            <w:proofErr w:type="gramStart"/>
-            <w:r>
-              <w:t>Introduce</w:t>
-            </w:r>
-            <w:proofErr w:type="gramEnd"/>
-            <w:r>
-              <w:t xml:space="preserve"> events code and handle events</w:t>
+            <w:r>
+              <w:t>Introduce events code and handle events</w:t>
             </w:r>
           </w:p>
         </w:tc>

</xml_diff>

<commit_message>
Classes added, luna model db file added, plan notes updated
</commit_message>
<xml_diff>
--- a/Visio Database Tracking - Plan.docx
+++ b/Visio Database Tracking - Plan.docx
@@ -244,12 +244,17 @@
         </w:numPr>
       </w:pPr>
       <w:proofErr w:type="spellStart"/>
+      <w:proofErr w:type="gramStart"/>
       <w:r>
         <w:t>ThisMethodName</w:t>
       </w:r>
       <w:proofErr w:type="spellEnd"/>
       <w:r>
-        <w:t>(Object object) (</w:t>
+        <w:t>(</w:t>
+      </w:r>
+      <w:proofErr w:type="gramEnd"/>
+      <w:r>
+        <w:t>Object object) (</w:t>
       </w:r>
       <w:proofErr w:type="spellStart"/>
       <w:r>
@@ -287,7 +292,15 @@
         </w:numPr>
       </w:pPr>
       <w:r>
-        <w:t xml:space="preserve">Visio Objects : </w:t>
+        <w:t xml:space="preserve">Visio </w:t>
+      </w:r>
+      <w:proofErr w:type="gramStart"/>
+      <w:r>
+        <w:t>Objects :</w:t>
+      </w:r>
+      <w:proofErr w:type="gramEnd"/>
+      <w:r>
+        <w:t xml:space="preserve"> </w:t>
       </w:r>
       <w:proofErr w:type="spellStart"/>
       <w:r>
@@ -315,7 +328,15 @@
         </w:numPr>
       </w:pPr>
       <w:r>
-        <w:t xml:space="preserve">Visio Document : </w:t>
+        <w:t xml:space="preserve">Visio </w:t>
+      </w:r>
+      <w:proofErr w:type="gramStart"/>
+      <w:r>
+        <w:t>Document :</w:t>
+      </w:r>
+      <w:proofErr w:type="gramEnd"/>
+      <w:r>
+        <w:t xml:space="preserve"> </w:t>
       </w:r>
       <w:proofErr w:type="spellStart"/>
       <w:r>
@@ -332,7 +353,15 @@
         </w:numPr>
       </w:pPr>
       <w:r>
-        <w:t xml:space="preserve">Visio Page : </w:t>
+        <w:t xml:space="preserve">Visio </w:t>
+      </w:r>
+      <w:proofErr w:type="gramStart"/>
+      <w:r>
+        <w:t>Page :</w:t>
+      </w:r>
+      <w:proofErr w:type="gramEnd"/>
+      <w:r>
+        <w:t xml:space="preserve"> </w:t>
       </w:r>
       <w:proofErr w:type="spellStart"/>
       <w:r>
@@ -349,7 +378,15 @@
         </w:numPr>
       </w:pPr>
       <w:r>
-        <w:t xml:space="preserve">Visio Shape : </w:t>
+        <w:t xml:space="preserve">Visio </w:t>
+      </w:r>
+      <w:proofErr w:type="gramStart"/>
+      <w:r>
+        <w:t>Shape :</w:t>
+      </w:r>
+      <w:proofErr w:type="gramEnd"/>
+      <w:r>
+        <w:t xml:space="preserve"> </w:t>
       </w:r>
       <w:proofErr w:type="spellStart"/>
       <w:r>
@@ -366,7 +403,15 @@
         </w:numPr>
       </w:pPr>
       <w:r>
-        <w:t xml:space="preserve">Visio Connection : </w:t>
+        <w:t xml:space="preserve">Visio </w:t>
+      </w:r>
+      <w:proofErr w:type="gramStart"/>
+      <w:r>
+        <w:t>Connection :</w:t>
+      </w:r>
+      <w:proofErr w:type="gramEnd"/>
+      <w:r>
+        <w:t xml:space="preserve"> </w:t>
       </w:r>
       <w:proofErr w:type="spellStart"/>
       <w:r>
@@ -382,8 +427,13 @@
           <w:numId w:val="1"/>
         </w:numPr>
       </w:pPr>
-      <w:r>
-        <w:t>String : s&lt;</w:t>
+      <w:proofErr w:type="gramStart"/>
+      <w:r>
+        <w:t>String :</w:t>
+      </w:r>
+      <w:proofErr w:type="gramEnd"/>
+      <w:r>
+        <w:t xml:space="preserve"> s&lt;</w:t>
       </w:r>
       <w:proofErr w:type="spellStart"/>
       <w:r>
@@ -402,8 +452,13 @@
           <w:numId w:val="1"/>
         </w:numPr>
       </w:pPr>
-      <w:r>
-        <w:t xml:space="preserve">Integers : </w:t>
+      <w:proofErr w:type="gramStart"/>
+      <w:r>
+        <w:t>Integers :</w:t>
+      </w:r>
+      <w:proofErr w:type="gramEnd"/>
+      <w:r>
+        <w:t xml:space="preserve"> </w:t>
       </w:r>
       <w:proofErr w:type="spellStart"/>
       <w:r>
@@ -430,8 +485,13 @@
           <w:numId w:val="1"/>
         </w:numPr>
       </w:pPr>
-      <w:r>
-        <w:t>Doubles : d&lt;</w:t>
+      <w:proofErr w:type="gramStart"/>
+      <w:r>
+        <w:t>Doubles :</w:t>
+      </w:r>
+      <w:proofErr w:type="gramEnd"/>
+      <w:r>
+        <w:t xml:space="preserve"> d&lt;</w:t>
       </w:r>
       <w:proofErr w:type="spellStart"/>
       <w:r>
@@ -450,8 +510,13 @@
           <w:numId w:val="1"/>
         </w:numPr>
       </w:pPr>
-      <w:r>
-        <w:t>Floats : f&lt;</w:t>
+      <w:proofErr w:type="gramStart"/>
+      <w:r>
+        <w:t>Floats :</w:t>
+      </w:r>
+      <w:proofErr w:type="gramEnd"/>
+      <w:r>
+        <w:t xml:space="preserve"> f&lt;</w:t>
       </w:r>
       <w:proofErr w:type="spellStart"/>
       <w:r>
@@ -471,12 +536,17 @@
         </w:numPr>
       </w:pPr>
       <w:proofErr w:type="spellStart"/>
+      <w:proofErr w:type="gramStart"/>
       <w:r>
         <w:t>DateTime</w:t>
       </w:r>
       <w:proofErr w:type="spellEnd"/>
       <w:r>
-        <w:t xml:space="preserve"> : dt&lt;</w:t>
+        <w:t xml:space="preserve"> :</w:t>
+      </w:r>
+      <w:proofErr w:type="gramEnd"/>
+      <w:r>
+        <w:t xml:space="preserve"> dt&lt;</w:t>
       </w:r>
       <w:proofErr w:type="spellStart"/>
       <w:r>
@@ -495,8 +565,13 @@
           <w:numId w:val="1"/>
         </w:numPr>
       </w:pPr>
-      <w:r>
-        <w:t>Boolean : b&lt;</w:t>
+      <w:proofErr w:type="gramStart"/>
+      <w:r>
+        <w:t>Boolean :</w:t>
+      </w:r>
+      <w:proofErr w:type="gramEnd"/>
+      <w:r>
+        <w:t xml:space="preserve"> b&lt;</w:t>
       </w:r>
       <w:proofErr w:type="spellStart"/>
       <w:r>
@@ -790,8 +865,13 @@
           <w:numId w:val="1"/>
         </w:numPr>
       </w:pPr>
-      <w:r>
-        <w:t>Project()</w:t>
+      <w:proofErr w:type="gramStart"/>
+      <w:r>
+        <w:t>Project(</w:t>
+      </w:r>
+      <w:proofErr w:type="gramEnd"/>
+      <w:r>
+        <w:t>)</w:t>
       </w:r>
     </w:p>
     <w:p>
@@ -803,12 +883,17 @@
         </w:numPr>
       </w:pPr>
       <w:proofErr w:type="spellStart"/>
+      <w:proofErr w:type="gramStart"/>
       <w:r>
         <w:t>VisAssistFile</w:t>
       </w:r>
       <w:proofErr w:type="spellEnd"/>
       <w:r>
-        <w:t>()</w:t>
+        <w:t>(</w:t>
+      </w:r>
+      <w:proofErr w:type="gramEnd"/>
+      <w:r>
+        <w:t>)</w:t>
       </w:r>
     </w:p>
     <w:p>
@@ -820,12 +905,17 @@
         </w:numPr>
       </w:pPr>
       <w:proofErr w:type="spellStart"/>
+      <w:proofErr w:type="gramStart"/>
       <w:r>
         <w:t>VisAssistPage</w:t>
       </w:r>
       <w:proofErr w:type="spellEnd"/>
       <w:r>
-        <w:t>()</w:t>
+        <w:t>(</w:t>
+      </w:r>
+      <w:proofErr w:type="gramEnd"/>
+      <w:r>
+        <w:t>)</w:t>
       </w:r>
     </w:p>
     <w:p>
@@ -837,12 +927,17 @@
         </w:numPr>
       </w:pPr>
       <w:proofErr w:type="spellStart"/>
+      <w:proofErr w:type="gramStart"/>
       <w:r>
         <w:t>VisAssistShape</w:t>
       </w:r>
       <w:proofErr w:type="spellEnd"/>
       <w:r>
-        <w:t>() – Will probably need to get more granular than this.</w:t>
+        <w:t>(</w:t>
+      </w:r>
+      <w:proofErr w:type="gramEnd"/>
+      <w:r>
+        <w:t>) – Will probably need to get more granular than this.</w:t>
       </w:r>
     </w:p>
     <w:p>
@@ -859,7 +954,15 @@
       </w:r>
       <w:proofErr w:type="spellEnd"/>
       <w:r>
-        <w:t xml:space="preserve"> is the first one we should focus on.</w:t>
+        <w:t xml:space="preserve"> </w:t>
+      </w:r>
+      <w:proofErr w:type="gramStart"/>
+      <w:r>
+        <w:t>is</w:t>
+      </w:r>
+      <w:proofErr w:type="gramEnd"/>
+      <w:r>
+        <w:t xml:space="preserve"> the first one we should focus on.</w:t>
       </w:r>
     </w:p>
     <w:p>
@@ -873,6 +976,915 @@
       <w:r>
         <w:t>Methods:</w:t>
       </w:r>
+    </w:p>
+    <w:p>
+      <w:pPr>
+        <w:ind w:left="720" w:firstLine="720"/>
+        <w:rPr>
+          <w:b/>
+          <w:bCs/>
+        </w:rPr>
+      </w:pPr>
+      <w:r>
+        <w:rPr>
+          <w:b/>
+          <w:bCs/>
+        </w:rPr>
+        <w:t>General</w:t>
+      </w:r>
+    </w:p>
+    <w:p>
+      <w:pPr>
+        <w:pStyle w:val="ListParagraph"/>
+        <w:numPr>
+          <w:ilvl w:val="2"/>
+          <w:numId w:val="1"/>
+        </w:numPr>
+      </w:pPr>
+      <w:proofErr w:type="spellStart"/>
+      <w:proofErr w:type="gramStart"/>
+      <w:r>
+        <w:t>CreateDatabase</w:t>
+      </w:r>
+      <w:proofErr w:type="spellEnd"/>
+      <w:r>
+        <w:t>(</w:t>
+      </w:r>
+      <w:proofErr w:type="gramEnd"/>
+      <w:r>
+        <w:t>)</w:t>
+      </w:r>
+    </w:p>
+    <w:p>
+      <w:pPr>
+        <w:pStyle w:val="ListParagraph"/>
+        <w:numPr>
+          <w:ilvl w:val="2"/>
+          <w:numId w:val="1"/>
+        </w:numPr>
+      </w:pPr>
+      <w:proofErr w:type="spellStart"/>
+      <w:proofErr w:type="gramStart"/>
+      <w:r>
+        <w:t>CreateTables</w:t>
+      </w:r>
+      <w:proofErr w:type="spellEnd"/>
+      <w:r>
+        <w:t>(</w:t>
+      </w:r>
+      <w:proofErr w:type="gramEnd"/>
+      <w:r>
+        <w:t>)</w:t>
+      </w:r>
+    </w:p>
+    <w:p>
+      <w:pPr>
+        <w:ind w:left="1440"/>
+        <w:rPr>
+          <w:b/>
+          <w:bCs/>
+        </w:rPr>
+      </w:pPr>
+      <w:proofErr w:type="spellStart"/>
+      <w:r>
+        <w:rPr>
+          <w:b/>
+          <w:bCs/>
+        </w:rPr>
+        <w:t>ProjectInfo</w:t>
+      </w:r>
+      <w:proofErr w:type="spellEnd"/>
+    </w:p>
+    <w:p>
+      <w:pPr>
+        <w:pStyle w:val="ListParagraph"/>
+        <w:numPr>
+          <w:ilvl w:val="2"/>
+          <w:numId w:val="1"/>
+        </w:numPr>
+      </w:pPr>
+      <w:proofErr w:type="spellStart"/>
+      <w:proofErr w:type="gramStart"/>
+      <w:r>
+        <w:t>AddProjectInfo</w:t>
+      </w:r>
+      <w:proofErr w:type="spellEnd"/>
+      <w:r>
+        <w:t>(</w:t>
+      </w:r>
+      <w:proofErr w:type="gramEnd"/>
+      <w:r>
+        <w:t>)</w:t>
+      </w:r>
+    </w:p>
+    <w:p>
+      <w:pPr>
+        <w:pStyle w:val="ListParagraph"/>
+        <w:numPr>
+          <w:ilvl w:val="2"/>
+          <w:numId w:val="1"/>
+        </w:numPr>
+      </w:pPr>
+      <w:proofErr w:type="spellStart"/>
+      <w:proofErr w:type="gramStart"/>
+      <w:r>
+        <w:t>Get</w:t>
+      </w:r>
+      <w:r>
+        <w:t>ProjectInfo</w:t>
+      </w:r>
+      <w:proofErr w:type="spellEnd"/>
+      <w:r>
+        <w:t>(</w:t>
+      </w:r>
+      <w:proofErr w:type="gramEnd"/>
+      <w:r>
+        <w:t>)</w:t>
+      </w:r>
+    </w:p>
+    <w:p>
+      <w:pPr>
+        <w:pStyle w:val="ListParagraph"/>
+        <w:numPr>
+          <w:ilvl w:val="2"/>
+          <w:numId w:val="1"/>
+        </w:numPr>
+      </w:pPr>
+      <w:proofErr w:type="spellStart"/>
+      <w:proofErr w:type="gramStart"/>
+      <w:r>
+        <w:t>UpdateProjectInfo</w:t>
+      </w:r>
+      <w:proofErr w:type="spellEnd"/>
+      <w:r>
+        <w:t>(</w:t>
+      </w:r>
+      <w:proofErr w:type="gramEnd"/>
+      <w:r>
+        <w:t>)</w:t>
+      </w:r>
+    </w:p>
+    <w:p>
+      <w:pPr>
+        <w:pStyle w:val="ListParagraph"/>
+        <w:numPr>
+          <w:ilvl w:val="2"/>
+          <w:numId w:val="1"/>
+        </w:numPr>
+      </w:pPr>
+      <w:proofErr w:type="spellStart"/>
+      <w:proofErr w:type="gramStart"/>
+      <w:r>
+        <w:t>DeleteProjectInfo</w:t>
+      </w:r>
+      <w:proofErr w:type="spellEnd"/>
+      <w:r>
+        <w:t>(</w:t>
+      </w:r>
+      <w:proofErr w:type="gramEnd"/>
+      <w:r>
+        <w:t>)</w:t>
+      </w:r>
+    </w:p>
+    <w:p>
+      <w:r>
+        <w:br w:type="page"/>
+      </w:r>
+    </w:p>
+    <w:p>
+      <w:pPr>
+        <w:ind w:left="1440"/>
+        <w:rPr>
+          <w:b/>
+          <w:bCs/>
+        </w:rPr>
+      </w:pPr>
+      <w:r>
+        <w:rPr>
+          <w:b/>
+          <w:bCs/>
+        </w:rPr>
+        <w:lastRenderedPageBreak/>
+        <w:t>Files</w:t>
+      </w:r>
+    </w:p>
+    <w:p>
+      <w:pPr>
+        <w:pStyle w:val="ListParagraph"/>
+        <w:numPr>
+          <w:ilvl w:val="0"/>
+          <w:numId w:val="3"/>
+        </w:numPr>
+      </w:pPr>
+      <w:proofErr w:type="spellStart"/>
+      <w:proofErr w:type="gramStart"/>
+      <w:r>
+        <w:t>AddFile</w:t>
+      </w:r>
+      <w:proofErr w:type="spellEnd"/>
+      <w:r>
+        <w:t>(</w:t>
+      </w:r>
+      <w:proofErr w:type="gramEnd"/>
+      <w:r>
+        <w:t>)</w:t>
+      </w:r>
+    </w:p>
+    <w:p>
+      <w:pPr>
+        <w:pStyle w:val="ListParagraph"/>
+        <w:numPr>
+          <w:ilvl w:val="0"/>
+          <w:numId w:val="3"/>
+        </w:numPr>
+      </w:pPr>
+      <w:proofErr w:type="spellStart"/>
+      <w:proofErr w:type="gramStart"/>
+      <w:r>
+        <w:t>AddFiles</w:t>
+      </w:r>
+      <w:proofErr w:type="spellEnd"/>
+      <w:r>
+        <w:t>(</w:t>
+      </w:r>
+      <w:proofErr w:type="gramEnd"/>
+      <w:r>
+        <w:t>)</w:t>
+      </w:r>
+    </w:p>
+    <w:p>
+      <w:pPr>
+        <w:pStyle w:val="ListParagraph"/>
+        <w:numPr>
+          <w:ilvl w:val="0"/>
+          <w:numId w:val="3"/>
+        </w:numPr>
+      </w:pPr>
+      <w:proofErr w:type="gramStart"/>
+      <w:r>
+        <w:t>GetFile(</w:t>
+      </w:r>
+      <w:proofErr w:type="gramEnd"/>
+      <w:r>
+        <w:t>)</w:t>
+      </w:r>
+    </w:p>
+    <w:p>
+      <w:pPr>
+        <w:pStyle w:val="ListParagraph"/>
+        <w:numPr>
+          <w:ilvl w:val="0"/>
+          <w:numId w:val="3"/>
+        </w:numPr>
+      </w:pPr>
+      <w:proofErr w:type="spellStart"/>
+      <w:proofErr w:type="gramStart"/>
+      <w:r>
+        <w:t>GetFiles</w:t>
+      </w:r>
+      <w:proofErr w:type="spellEnd"/>
+      <w:r>
+        <w:t>(</w:t>
+      </w:r>
+      <w:proofErr w:type="gramEnd"/>
+      <w:r>
+        <w:t>)</w:t>
+      </w:r>
+    </w:p>
+    <w:p>
+      <w:pPr>
+        <w:pStyle w:val="ListParagraph"/>
+        <w:numPr>
+          <w:ilvl w:val="0"/>
+          <w:numId w:val="3"/>
+        </w:numPr>
+      </w:pPr>
+      <w:proofErr w:type="spellStart"/>
+      <w:proofErr w:type="gramStart"/>
+      <w:r>
+        <w:t>UpdateFile</w:t>
+      </w:r>
+      <w:proofErr w:type="spellEnd"/>
+      <w:r>
+        <w:t>(</w:t>
+      </w:r>
+      <w:proofErr w:type="gramEnd"/>
+      <w:r>
+        <w:t>)</w:t>
+      </w:r>
+    </w:p>
+    <w:p>
+      <w:pPr>
+        <w:pStyle w:val="ListParagraph"/>
+        <w:numPr>
+          <w:ilvl w:val="0"/>
+          <w:numId w:val="3"/>
+        </w:numPr>
+      </w:pPr>
+      <w:proofErr w:type="spellStart"/>
+      <w:proofErr w:type="gramStart"/>
+      <w:r>
+        <w:t>UpdateFiles</w:t>
+      </w:r>
+      <w:proofErr w:type="spellEnd"/>
+      <w:r>
+        <w:t>(</w:t>
+      </w:r>
+      <w:proofErr w:type="gramEnd"/>
+      <w:r>
+        <w:t>)</w:t>
+      </w:r>
+    </w:p>
+    <w:p>
+      <w:pPr>
+        <w:pStyle w:val="ListParagraph"/>
+        <w:numPr>
+          <w:ilvl w:val="0"/>
+          <w:numId w:val="3"/>
+        </w:numPr>
+      </w:pPr>
+      <w:proofErr w:type="spellStart"/>
+      <w:proofErr w:type="gramStart"/>
+      <w:r>
+        <w:t>DeleteFile</w:t>
+      </w:r>
+      <w:proofErr w:type="spellEnd"/>
+      <w:r>
+        <w:t>(</w:t>
+      </w:r>
+      <w:proofErr w:type="gramEnd"/>
+      <w:r>
+        <w:t>)</w:t>
+      </w:r>
+    </w:p>
+    <w:p>
+      <w:pPr>
+        <w:pStyle w:val="ListParagraph"/>
+        <w:numPr>
+          <w:ilvl w:val="0"/>
+          <w:numId w:val="3"/>
+        </w:numPr>
+      </w:pPr>
+      <w:proofErr w:type="spellStart"/>
+      <w:proofErr w:type="gramStart"/>
+      <w:r>
+        <w:t>DeleteFiles</w:t>
+      </w:r>
+      <w:proofErr w:type="spellEnd"/>
+      <w:r>
+        <w:t>(</w:t>
+      </w:r>
+      <w:proofErr w:type="gramEnd"/>
+      <w:r>
+        <w:t>)</w:t>
+      </w:r>
+    </w:p>
+    <w:p>
+      <w:pPr>
+        <w:pStyle w:val="ListParagraph"/>
+        <w:numPr>
+          <w:ilvl w:val="0"/>
+          <w:numId w:val="3"/>
+        </w:numPr>
+      </w:pPr>
+      <w:proofErr w:type="spellStart"/>
+      <w:proofErr w:type="gramStart"/>
+      <w:r>
+        <w:t>AssignIdTo</w:t>
+      </w:r>
+      <w:r>
+        <w:t>File</w:t>
+      </w:r>
+      <w:proofErr w:type="spellEnd"/>
+      <w:r>
+        <w:t>(</w:t>
+      </w:r>
+      <w:proofErr w:type="gramEnd"/>
+      <w:r>
+        <w:t>)</w:t>
+      </w:r>
+    </w:p>
+    <w:p>
+      <w:pPr>
+        <w:pStyle w:val="ListParagraph"/>
+        <w:numPr>
+          <w:ilvl w:val="0"/>
+          <w:numId w:val="3"/>
+        </w:numPr>
+      </w:pPr>
+      <w:proofErr w:type="spellStart"/>
+      <w:proofErr w:type="gramStart"/>
+      <w:r>
+        <w:t>AssignId</w:t>
+      </w:r>
+      <w:r>
+        <w:t>s</w:t>
+      </w:r>
+      <w:r>
+        <w:t>ToFile</w:t>
+      </w:r>
+      <w:r>
+        <w:t>s</w:t>
+      </w:r>
+      <w:proofErr w:type="spellEnd"/>
+      <w:r>
+        <w:t>(</w:t>
+      </w:r>
+      <w:proofErr w:type="gramEnd"/>
+      <w:r>
+        <w:t>)</w:t>
+      </w:r>
+    </w:p>
+    <w:p>
+      <w:pPr>
+        <w:ind w:left="1440"/>
+        <w:rPr>
+          <w:b/>
+          <w:bCs/>
+        </w:rPr>
+      </w:pPr>
+      <w:r>
+        <w:rPr>
+          <w:b/>
+          <w:bCs/>
+        </w:rPr>
+        <w:t>Pages</w:t>
+      </w:r>
+    </w:p>
+    <w:p>
+      <w:pPr>
+        <w:pStyle w:val="ListParagraph"/>
+        <w:numPr>
+          <w:ilvl w:val="0"/>
+          <w:numId w:val="2"/>
+        </w:numPr>
+      </w:pPr>
+      <w:proofErr w:type="spellStart"/>
+      <w:proofErr w:type="gramStart"/>
+      <w:r>
+        <w:t>AddPage</w:t>
+      </w:r>
+      <w:proofErr w:type="spellEnd"/>
+      <w:r>
+        <w:t>(</w:t>
+      </w:r>
+      <w:proofErr w:type="gramEnd"/>
+      <w:r>
+        <w:t>)</w:t>
+      </w:r>
+    </w:p>
+    <w:p>
+      <w:pPr>
+        <w:pStyle w:val="ListParagraph"/>
+        <w:numPr>
+          <w:ilvl w:val="0"/>
+          <w:numId w:val="2"/>
+        </w:numPr>
+      </w:pPr>
+      <w:proofErr w:type="spellStart"/>
+      <w:proofErr w:type="gramStart"/>
+      <w:r>
+        <w:t>AddPages</w:t>
+      </w:r>
+      <w:proofErr w:type="spellEnd"/>
+      <w:r>
+        <w:t>(</w:t>
+      </w:r>
+      <w:proofErr w:type="gramEnd"/>
+      <w:r>
+        <w:t>)</w:t>
+      </w:r>
+    </w:p>
+    <w:p>
+      <w:pPr>
+        <w:pStyle w:val="ListParagraph"/>
+        <w:numPr>
+          <w:ilvl w:val="0"/>
+          <w:numId w:val="2"/>
+        </w:numPr>
+      </w:pPr>
+      <w:proofErr w:type="spellStart"/>
+      <w:proofErr w:type="gramStart"/>
+      <w:r>
+        <w:t>GetPage</w:t>
+      </w:r>
+      <w:proofErr w:type="spellEnd"/>
+      <w:r>
+        <w:t>(</w:t>
+      </w:r>
+      <w:proofErr w:type="gramEnd"/>
+      <w:r>
+        <w:t>)</w:t>
+      </w:r>
+    </w:p>
+    <w:p>
+      <w:pPr>
+        <w:pStyle w:val="ListParagraph"/>
+        <w:numPr>
+          <w:ilvl w:val="0"/>
+          <w:numId w:val="2"/>
+        </w:numPr>
+      </w:pPr>
+      <w:proofErr w:type="spellStart"/>
+      <w:proofErr w:type="gramStart"/>
+      <w:r>
+        <w:t>Get</w:t>
+      </w:r>
+      <w:r>
+        <w:t>Pages</w:t>
+      </w:r>
+      <w:proofErr w:type="spellEnd"/>
+      <w:r>
+        <w:t>(</w:t>
+      </w:r>
+      <w:proofErr w:type="gramEnd"/>
+      <w:r>
+        <w:t>)</w:t>
+      </w:r>
+    </w:p>
+    <w:p>
+      <w:pPr>
+        <w:pStyle w:val="ListParagraph"/>
+        <w:numPr>
+          <w:ilvl w:val="0"/>
+          <w:numId w:val="2"/>
+        </w:numPr>
+      </w:pPr>
+      <w:proofErr w:type="spellStart"/>
+      <w:proofErr w:type="gramStart"/>
+      <w:r>
+        <w:t>UpdatePage</w:t>
+      </w:r>
+      <w:proofErr w:type="spellEnd"/>
+      <w:r>
+        <w:t>(</w:t>
+      </w:r>
+      <w:proofErr w:type="gramEnd"/>
+      <w:r>
+        <w:t>)</w:t>
+      </w:r>
+    </w:p>
+    <w:p>
+      <w:pPr>
+        <w:pStyle w:val="ListParagraph"/>
+        <w:numPr>
+          <w:ilvl w:val="0"/>
+          <w:numId w:val="2"/>
+        </w:numPr>
+      </w:pPr>
+      <w:proofErr w:type="spellStart"/>
+      <w:proofErr w:type="gramStart"/>
+      <w:r>
+        <w:t>UpdatePages</w:t>
+      </w:r>
+      <w:proofErr w:type="spellEnd"/>
+      <w:r>
+        <w:t>(</w:t>
+      </w:r>
+      <w:proofErr w:type="gramEnd"/>
+      <w:r>
+        <w:t>)</w:t>
+      </w:r>
+    </w:p>
+    <w:p>
+      <w:pPr>
+        <w:pStyle w:val="ListParagraph"/>
+        <w:numPr>
+          <w:ilvl w:val="0"/>
+          <w:numId w:val="2"/>
+        </w:numPr>
+      </w:pPr>
+      <w:proofErr w:type="spellStart"/>
+      <w:proofErr w:type="gramStart"/>
+      <w:r>
+        <w:t>DeletePage</w:t>
+      </w:r>
+      <w:proofErr w:type="spellEnd"/>
+      <w:r>
+        <w:t>(</w:t>
+      </w:r>
+      <w:proofErr w:type="gramEnd"/>
+      <w:r>
+        <w:t>)</w:t>
+      </w:r>
+    </w:p>
+    <w:p>
+      <w:pPr>
+        <w:pStyle w:val="ListParagraph"/>
+        <w:numPr>
+          <w:ilvl w:val="0"/>
+          <w:numId w:val="2"/>
+        </w:numPr>
+      </w:pPr>
+      <w:proofErr w:type="spellStart"/>
+      <w:proofErr w:type="gramStart"/>
+      <w:r>
+        <w:t>DeletePages</w:t>
+      </w:r>
+      <w:proofErr w:type="spellEnd"/>
+      <w:r>
+        <w:t>(</w:t>
+      </w:r>
+      <w:proofErr w:type="gramEnd"/>
+      <w:r>
+        <w:t>)</w:t>
+      </w:r>
+    </w:p>
+    <w:p>
+      <w:pPr>
+        <w:pStyle w:val="ListParagraph"/>
+        <w:numPr>
+          <w:ilvl w:val="0"/>
+          <w:numId w:val="2"/>
+        </w:numPr>
+      </w:pPr>
+      <w:proofErr w:type="spellStart"/>
+      <w:proofErr w:type="gramStart"/>
+      <w:r>
+        <w:t>AssignIdTo</w:t>
+      </w:r>
+      <w:r>
+        <w:t>Page</w:t>
+      </w:r>
+      <w:proofErr w:type="spellEnd"/>
+      <w:r>
+        <w:t>(</w:t>
+      </w:r>
+      <w:proofErr w:type="gramEnd"/>
+      <w:r>
+        <w:t>)</w:t>
+      </w:r>
+    </w:p>
+    <w:p>
+      <w:pPr>
+        <w:pStyle w:val="ListParagraph"/>
+        <w:numPr>
+          <w:ilvl w:val="0"/>
+          <w:numId w:val="2"/>
+        </w:numPr>
+      </w:pPr>
+      <w:proofErr w:type="spellStart"/>
+      <w:proofErr w:type="gramStart"/>
+      <w:r>
+        <w:t>AssignId</w:t>
+      </w:r>
+      <w:r>
+        <w:t>s</w:t>
+      </w:r>
+      <w:r>
+        <w:t>ToPage</w:t>
+      </w:r>
+      <w:r>
+        <w:t>s</w:t>
+      </w:r>
+      <w:proofErr w:type="spellEnd"/>
+      <w:r>
+        <w:t>(</w:t>
+      </w:r>
+      <w:proofErr w:type="gramEnd"/>
+      <w:r>
+        <w:t>)</w:t>
+      </w:r>
+    </w:p>
+    <w:p>
+      <w:pPr>
+        <w:ind w:left="1440"/>
+        <w:rPr>
+          <w:b/>
+          <w:bCs/>
+        </w:rPr>
+      </w:pPr>
+      <w:r>
+        <w:rPr>
+          <w:b/>
+          <w:bCs/>
+        </w:rPr>
+        <w:t>Shapes</w:t>
+      </w:r>
+    </w:p>
+    <w:p>
+      <w:pPr>
+        <w:pStyle w:val="ListParagraph"/>
+        <w:numPr>
+          <w:ilvl w:val="0"/>
+          <w:numId w:val="2"/>
+        </w:numPr>
+      </w:pPr>
+      <w:proofErr w:type="spellStart"/>
+      <w:proofErr w:type="gramStart"/>
+      <w:r>
+        <w:t>Add</w:t>
+      </w:r>
+      <w:r>
+        <w:t>Shape</w:t>
+      </w:r>
+      <w:proofErr w:type="spellEnd"/>
+      <w:r>
+        <w:t>(</w:t>
+      </w:r>
+      <w:proofErr w:type="gramEnd"/>
+      <w:r>
+        <w:t>)</w:t>
+      </w:r>
+    </w:p>
+    <w:p>
+      <w:pPr>
+        <w:pStyle w:val="ListParagraph"/>
+        <w:numPr>
+          <w:ilvl w:val="0"/>
+          <w:numId w:val="2"/>
+        </w:numPr>
+      </w:pPr>
+      <w:proofErr w:type="spellStart"/>
+      <w:proofErr w:type="gramStart"/>
+      <w:r>
+        <w:t>GetShape</w:t>
+      </w:r>
+      <w:proofErr w:type="spellEnd"/>
+      <w:r>
+        <w:t>(</w:t>
+      </w:r>
+      <w:proofErr w:type="gramEnd"/>
+      <w:r>
+        <w:t>)</w:t>
+      </w:r>
+    </w:p>
+    <w:p>
+      <w:pPr>
+        <w:pStyle w:val="ListParagraph"/>
+        <w:numPr>
+          <w:ilvl w:val="0"/>
+          <w:numId w:val="2"/>
+        </w:numPr>
+      </w:pPr>
+      <w:proofErr w:type="spellStart"/>
+      <w:proofErr w:type="gramStart"/>
+      <w:r>
+        <w:t>Get</w:t>
+      </w:r>
+      <w:r>
+        <w:t>Shapes</w:t>
+      </w:r>
+      <w:proofErr w:type="spellEnd"/>
+      <w:r>
+        <w:t>(</w:t>
+      </w:r>
+      <w:proofErr w:type="gramEnd"/>
+      <w:r>
+        <w:t>)</w:t>
+      </w:r>
+    </w:p>
+    <w:p>
+      <w:pPr>
+        <w:pStyle w:val="ListParagraph"/>
+        <w:numPr>
+          <w:ilvl w:val="0"/>
+          <w:numId w:val="2"/>
+        </w:numPr>
+      </w:pPr>
+      <w:proofErr w:type="spellStart"/>
+      <w:proofErr w:type="gramStart"/>
+      <w:r>
+        <w:t>Update</w:t>
+      </w:r>
+      <w:r>
+        <w:t>Shape</w:t>
+      </w:r>
+      <w:proofErr w:type="spellEnd"/>
+      <w:r>
+        <w:t>(</w:t>
+      </w:r>
+      <w:proofErr w:type="gramEnd"/>
+      <w:r>
+        <w:t>)</w:t>
+      </w:r>
+    </w:p>
+    <w:p>
+      <w:pPr>
+        <w:pStyle w:val="ListParagraph"/>
+        <w:numPr>
+          <w:ilvl w:val="0"/>
+          <w:numId w:val="2"/>
+        </w:numPr>
+      </w:pPr>
+      <w:proofErr w:type="spellStart"/>
+      <w:proofErr w:type="gramStart"/>
+      <w:r>
+        <w:t>UpdateShapes</w:t>
+      </w:r>
+      <w:proofErr w:type="spellEnd"/>
+      <w:r>
+        <w:t>(</w:t>
+      </w:r>
+      <w:proofErr w:type="gramEnd"/>
+      <w:r>
+        <w:t>)</w:t>
+      </w:r>
+    </w:p>
+    <w:p>
+      <w:pPr>
+        <w:pStyle w:val="ListParagraph"/>
+        <w:numPr>
+          <w:ilvl w:val="0"/>
+          <w:numId w:val="2"/>
+        </w:numPr>
+      </w:pPr>
+      <w:proofErr w:type="spellStart"/>
+      <w:proofErr w:type="gramStart"/>
+      <w:r>
+        <w:t>Delete</w:t>
+      </w:r>
+      <w:r>
+        <w:t>Shape</w:t>
+      </w:r>
+      <w:proofErr w:type="spellEnd"/>
+      <w:r>
+        <w:t>(</w:t>
+      </w:r>
+      <w:proofErr w:type="gramEnd"/>
+      <w:r>
+        <w:t>)</w:t>
+      </w:r>
+    </w:p>
+    <w:p>
+      <w:pPr>
+        <w:pStyle w:val="ListParagraph"/>
+        <w:numPr>
+          <w:ilvl w:val="0"/>
+          <w:numId w:val="2"/>
+        </w:numPr>
+      </w:pPr>
+      <w:proofErr w:type="spellStart"/>
+      <w:proofErr w:type="gramStart"/>
+      <w:r>
+        <w:t>DeleteShapes</w:t>
+      </w:r>
+      <w:proofErr w:type="spellEnd"/>
+      <w:r>
+        <w:t>(</w:t>
+      </w:r>
+      <w:proofErr w:type="gramEnd"/>
+      <w:r>
+        <w:t>)</w:t>
+      </w:r>
+    </w:p>
+    <w:p>
+      <w:pPr>
+        <w:pStyle w:val="ListParagraph"/>
+        <w:numPr>
+          <w:ilvl w:val="0"/>
+          <w:numId w:val="2"/>
+        </w:numPr>
+      </w:pPr>
+      <w:proofErr w:type="spellStart"/>
+      <w:proofErr w:type="gramStart"/>
+      <w:r>
+        <w:t>AssignIdToShape</w:t>
+      </w:r>
+      <w:proofErr w:type="spellEnd"/>
+      <w:r>
+        <w:t>(</w:t>
+      </w:r>
+      <w:proofErr w:type="gramEnd"/>
+      <w:r>
+        <w:t>) – [User.id]</w:t>
+      </w:r>
+    </w:p>
+    <w:p>
+      <w:pPr>
+        <w:pStyle w:val="ListParagraph"/>
+        <w:numPr>
+          <w:ilvl w:val="0"/>
+          <w:numId w:val="2"/>
+        </w:numPr>
+      </w:pPr>
+      <w:proofErr w:type="spellStart"/>
+      <w:proofErr w:type="gramStart"/>
+      <w:r>
+        <w:t>AssignId</w:t>
+      </w:r>
+      <w:r>
+        <w:t>s</w:t>
+      </w:r>
+      <w:r>
+        <w:t>ToShape</w:t>
+      </w:r>
+      <w:r>
+        <w:t>s</w:t>
+      </w:r>
+      <w:proofErr w:type="spellEnd"/>
+      <w:r>
+        <w:t>(</w:t>
+      </w:r>
+      <w:proofErr w:type="gramEnd"/>
+      <w:r>
+        <w:t>)</w:t>
+      </w:r>
+    </w:p>
+    <w:p>
+      <w:pPr>
+        <w:ind w:left="1800"/>
+      </w:pPr>
     </w:p>
     <w:p>
       <w:r>
@@ -1220,8 +2232,13 @@
             <w:tcW w:w="2338" w:type="dxa"/>
           </w:tcPr>
           <w:p>
-            <w:r>
-              <w:t>Introduce events code and handle events</w:t>
+            <w:proofErr w:type="gramStart"/>
+            <w:r>
+              <w:t>Introduce</w:t>
+            </w:r>
+            <w:proofErr w:type="gramEnd"/>
+            <w:r>
+              <w:t xml:space="preserve"> events code and handle events</w:t>
             </w:r>
           </w:p>
         </w:tc>
@@ -1407,8 +2424,240 @@
       </w:rPr>
     </w:lvl>
   </w:abstractNum>
+  <w:abstractNum w:abstractNumId="1" w15:restartNumberingAfterBreak="0">
+    <w:nsid w:val="10A30071"/>
+    <w:multiLevelType w:val="hybridMultilevel"/>
+    <w:tmpl w:val="3558F432"/>
+    <w:lvl w:ilvl="0" w:tplc="04090005">
+      <w:start w:val="1"/>
+      <w:numFmt w:val="bullet"/>
+      <w:lvlText w:val=""/>
+      <w:lvlJc w:val="left"/>
+      <w:pPr>
+        <w:ind w:left="2160" w:hanging="360"/>
+      </w:pPr>
+      <w:rPr>
+        <w:rFonts w:ascii="Wingdings" w:hAnsi="Wingdings" w:hint="default"/>
+      </w:rPr>
+    </w:lvl>
+    <w:lvl w:ilvl="1" w:tplc="04090003" w:tentative="1">
+      <w:start w:val="1"/>
+      <w:numFmt w:val="bullet"/>
+      <w:lvlText w:val="o"/>
+      <w:lvlJc w:val="left"/>
+      <w:pPr>
+        <w:ind w:left="2880" w:hanging="360"/>
+      </w:pPr>
+      <w:rPr>
+        <w:rFonts w:ascii="Courier New" w:hAnsi="Courier New" w:cs="Courier New" w:hint="default"/>
+      </w:rPr>
+    </w:lvl>
+    <w:lvl w:ilvl="2" w:tplc="04090005" w:tentative="1">
+      <w:start w:val="1"/>
+      <w:numFmt w:val="bullet"/>
+      <w:lvlText w:val=""/>
+      <w:lvlJc w:val="left"/>
+      <w:pPr>
+        <w:ind w:left="3600" w:hanging="360"/>
+      </w:pPr>
+      <w:rPr>
+        <w:rFonts w:ascii="Wingdings" w:hAnsi="Wingdings" w:hint="default"/>
+      </w:rPr>
+    </w:lvl>
+    <w:lvl w:ilvl="3" w:tplc="04090001" w:tentative="1">
+      <w:start w:val="1"/>
+      <w:numFmt w:val="bullet"/>
+      <w:lvlText w:val=""/>
+      <w:lvlJc w:val="left"/>
+      <w:pPr>
+        <w:ind w:left="4320" w:hanging="360"/>
+      </w:pPr>
+      <w:rPr>
+        <w:rFonts w:ascii="Symbol" w:hAnsi="Symbol" w:hint="default"/>
+      </w:rPr>
+    </w:lvl>
+    <w:lvl w:ilvl="4" w:tplc="04090003" w:tentative="1">
+      <w:start w:val="1"/>
+      <w:numFmt w:val="bullet"/>
+      <w:lvlText w:val="o"/>
+      <w:lvlJc w:val="left"/>
+      <w:pPr>
+        <w:ind w:left="5040" w:hanging="360"/>
+      </w:pPr>
+      <w:rPr>
+        <w:rFonts w:ascii="Courier New" w:hAnsi="Courier New" w:cs="Courier New" w:hint="default"/>
+      </w:rPr>
+    </w:lvl>
+    <w:lvl w:ilvl="5" w:tplc="04090005" w:tentative="1">
+      <w:start w:val="1"/>
+      <w:numFmt w:val="bullet"/>
+      <w:lvlText w:val=""/>
+      <w:lvlJc w:val="left"/>
+      <w:pPr>
+        <w:ind w:left="5760" w:hanging="360"/>
+      </w:pPr>
+      <w:rPr>
+        <w:rFonts w:ascii="Wingdings" w:hAnsi="Wingdings" w:hint="default"/>
+      </w:rPr>
+    </w:lvl>
+    <w:lvl w:ilvl="6" w:tplc="04090001" w:tentative="1">
+      <w:start w:val="1"/>
+      <w:numFmt w:val="bullet"/>
+      <w:lvlText w:val=""/>
+      <w:lvlJc w:val="left"/>
+      <w:pPr>
+        <w:ind w:left="6480" w:hanging="360"/>
+      </w:pPr>
+      <w:rPr>
+        <w:rFonts w:ascii="Symbol" w:hAnsi="Symbol" w:hint="default"/>
+      </w:rPr>
+    </w:lvl>
+    <w:lvl w:ilvl="7" w:tplc="04090003" w:tentative="1">
+      <w:start w:val="1"/>
+      <w:numFmt w:val="bullet"/>
+      <w:lvlText w:val="o"/>
+      <w:lvlJc w:val="left"/>
+      <w:pPr>
+        <w:ind w:left="7200" w:hanging="360"/>
+      </w:pPr>
+      <w:rPr>
+        <w:rFonts w:ascii="Courier New" w:hAnsi="Courier New" w:cs="Courier New" w:hint="default"/>
+      </w:rPr>
+    </w:lvl>
+    <w:lvl w:ilvl="8" w:tplc="04090005" w:tentative="1">
+      <w:start w:val="1"/>
+      <w:numFmt w:val="bullet"/>
+      <w:lvlText w:val=""/>
+      <w:lvlJc w:val="left"/>
+      <w:pPr>
+        <w:ind w:left="7920" w:hanging="360"/>
+      </w:pPr>
+      <w:rPr>
+        <w:rFonts w:ascii="Wingdings" w:hAnsi="Wingdings" w:hint="default"/>
+      </w:rPr>
+    </w:lvl>
+  </w:abstractNum>
+  <w:abstractNum w:abstractNumId="2" w15:restartNumberingAfterBreak="0">
+    <w:nsid w:val="566777C7"/>
+    <w:multiLevelType w:val="hybridMultilevel"/>
+    <w:tmpl w:val="DA7EB218"/>
+    <w:lvl w:ilvl="0" w:tplc="04090005">
+      <w:start w:val="1"/>
+      <w:numFmt w:val="bullet"/>
+      <w:lvlText w:val=""/>
+      <w:lvlJc w:val="left"/>
+      <w:pPr>
+        <w:ind w:left="2160" w:hanging="360"/>
+      </w:pPr>
+      <w:rPr>
+        <w:rFonts w:ascii="Wingdings" w:hAnsi="Wingdings" w:hint="default"/>
+      </w:rPr>
+    </w:lvl>
+    <w:lvl w:ilvl="1" w:tplc="04090003" w:tentative="1">
+      <w:start w:val="1"/>
+      <w:numFmt w:val="bullet"/>
+      <w:lvlText w:val="o"/>
+      <w:lvlJc w:val="left"/>
+      <w:pPr>
+        <w:ind w:left="2880" w:hanging="360"/>
+      </w:pPr>
+      <w:rPr>
+        <w:rFonts w:ascii="Courier New" w:hAnsi="Courier New" w:cs="Courier New" w:hint="default"/>
+      </w:rPr>
+    </w:lvl>
+    <w:lvl w:ilvl="2" w:tplc="04090005" w:tentative="1">
+      <w:start w:val="1"/>
+      <w:numFmt w:val="bullet"/>
+      <w:lvlText w:val=""/>
+      <w:lvlJc w:val="left"/>
+      <w:pPr>
+        <w:ind w:left="3600" w:hanging="360"/>
+      </w:pPr>
+      <w:rPr>
+        <w:rFonts w:ascii="Wingdings" w:hAnsi="Wingdings" w:hint="default"/>
+      </w:rPr>
+    </w:lvl>
+    <w:lvl w:ilvl="3" w:tplc="04090001" w:tentative="1">
+      <w:start w:val="1"/>
+      <w:numFmt w:val="bullet"/>
+      <w:lvlText w:val=""/>
+      <w:lvlJc w:val="left"/>
+      <w:pPr>
+        <w:ind w:left="4320" w:hanging="360"/>
+      </w:pPr>
+      <w:rPr>
+        <w:rFonts w:ascii="Symbol" w:hAnsi="Symbol" w:hint="default"/>
+      </w:rPr>
+    </w:lvl>
+    <w:lvl w:ilvl="4" w:tplc="04090003" w:tentative="1">
+      <w:start w:val="1"/>
+      <w:numFmt w:val="bullet"/>
+      <w:lvlText w:val="o"/>
+      <w:lvlJc w:val="left"/>
+      <w:pPr>
+        <w:ind w:left="5040" w:hanging="360"/>
+      </w:pPr>
+      <w:rPr>
+        <w:rFonts w:ascii="Courier New" w:hAnsi="Courier New" w:cs="Courier New" w:hint="default"/>
+      </w:rPr>
+    </w:lvl>
+    <w:lvl w:ilvl="5" w:tplc="04090005" w:tentative="1">
+      <w:start w:val="1"/>
+      <w:numFmt w:val="bullet"/>
+      <w:lvlText w:val=""/>
+      <w:lvlJc w:val="left"/>
+      <w:pPr>
+        <w:ind w:left="5760" w:hanging="360"/>
+      </w:pPr>
+      <w:rPr>
+        <w:rFonts w:ascii="Wingdings" w:hAnsi="Wingdings" w:hint="default"/>
+      </w:rPr>
+    </w:lvl>
+    <w:lvl w:ilvl="6" w:tplc="04090001" w:tentative="1">
+      <w:start w:val="1"/>
+      <w:numFmt w:val="bullet"/>
+      <w:lvlText w:val=""/>
+      <w:lvlJc w:val="left"/>
+      <w:pPr>
+        <w:ind w:left="6480" w:hanging="360"/>
+      </w:pPr>
+      <w:rPr>
+        <w:rFonts w:ascii="Symbol" w:hAnsi="Symbol" w:hint="default"/>
+      </w:rPr>
+    </w:lvl>
+    <w:lvl w:ilvl="7" w:tplc="04090003" w:tentative="1">
+      <w:start w:val="1"/>
+      <w:numFmt w:val="bullet"/>
+      <w:lvlText w:val="o"/>
+      <w:lvlJc w:val="left"/>
+      <w:pPr>
+        <w:ind w:left="7200" w:hanging="360"/>
+      </w:pPr>
+      <w:rPr>
+        <w:rFonts w:ascii="Courier New" w:hAnsi="Courier New" w:cs="Courier New" w:hint="default"/>
+      </w:rPr>
+    </w:lvl>
+    <w:lvl w:ilvl="8" w:tplc="04090005" w:tentative="1">
+      <w:start w:val="1"/>
+      <w:numFmt w:val="bullet"/>
+      <w:lvlText w:val=""/>
+      <w:lvlJc w:val="left"/>
+      <w:pPr>
+        <w:ind w:left="7920" w:hanging="360"/>
+      </w:pPr>
+      <w:rPr>
+        <w:rFonts w:ascii="Wingdings" w:hAnsi="Wingdings" w:hint="default"/>
+      </w:rPr>
+    </w:lvl>
+  </w:abstractNum>
   <w:num w:numId="1" w16cid:durableId="1169904430">
     <w:abstractNumId w:val="0"/>
+  </w:num>
+  <w:num w:numId="2" w16cid:durableId="797794469">
+    <w:abstractNumId w:val="2"/>
+  </w:num>
+  <w:num w:numId="3" w16cid:durableId="1274359043">
+    <w:abstractNumId w:val="1"/>
   </w:num>
 </w:numbering>
 </file>

</xml_diff>

<commit_message>
adding some files_table work and the filepropertiesform
</commit_message>
<xml_diff>
--- a/Visio Database Tracking - Plan.docx
+++ b/Visio Database Tracking - Plan.docx
@@ -689,6 +689,171 @@
     <w:p>
       <w:pPr>
         <w:pStyle w:val="ListParagraph"/>
+      </w:pPr>
+    </w:p>
+    <w:p>
+      <w:pPr>
+        <w:pStyle w:val="ListParagraph"/>
+        <w:numPr>
+          <w:ilvl w:val="0"/>
+          <w:numId w:val="4"/>
+        </w:numPr>
+      </w:pPr>
+      <w:r>
+        <w:t>Logging Guidelines</w:t>
+      </w:r>
+    </w:p>
+    <w:p>
+      <w:pPr>
+        <w:pStyle w:val="ListParagraph"/>
+        <w:numPr>
+          <w:ilvl w:val="2"/>
+          <w:numId w:val="1"/>
+        </w:numPr>
+      </w:pPr>
+      <w:r>
+        <w:t>On entry and exit of any method</w:t>
+      </w:r>
+    </w:p>
+    <w:p>
+      <w:pPr>
+        <w:pStyle w:val="ListParagraph"/>
+        <w:numPr>
+          <w:ilvl w:val="2"/>
+          <w:numId w:val="1"/>
+        </w:numPr>
+      </w:pPr>
+      <w:r>
+        <w:t xml:space="preserve">External dependencies (ex: </w:t>
+      </w:r>
+      <w:proofErr w:type="spellStart"/>
+      <w:r>
+        <w:t>sharepoint</w:t>
+      </w:r>
+      <w:proofErr w:type="spellEnd"/>
+      <w:r>
+        <w:t xml:space="preserve">, </w:t>
+      </w:r>
+      <w:proofErr w:type="spellStart"/>
+      <w:r>
+        <w:t>sql</w:t>
+      </w:r>
+      <w:proofErr w:type="spellEnd"/>
+      <w:r>
+        <w:t>)</w:t>
+      </w:r>
+    </w:p>
+    <w:p>
+      <w:pPr>
+        <w:pStyle w:val="ListParagraph"/>
+        <w:numPr>
+          <w:ilvl w:val="3"/>
+          <w:numId w:val="1"/>
+        </w:numPr>
+      </w:pPr>
+      <w:r>
+        <w:t>Opening and closing connections</w:t>
+      </w:r>
+    </w:p>
+    <w:p>
+      <w:pPr>
+        <w:pStyle w:val="ListParagraph"/>
+        <w:numPr>
+          <w:ilvl w:val="3"/>
+          <w:numId w:val="1"/>
+        </w:numPr>
+      </w:pPr>
+      <w:r>
+        <w:t>Reading and writing data</w:t>
+      </w:r>
+    </w:p>
+    <w:p>
+      <w:r>
+        <w:t>&lt;Action&gt; &lt;</w:t>
+      </w:r>
+      <w:proofErr w:type="spellStart"/>
+      <w:r>
+        <w:t>MethodName</w:t>
+      </w:r>
+      <w:proofErr w:type="spellEnd"/>
+      <w:r>
+        <w:t>&gt;, &lt;Class&gt;</w:t>
+      </w:r>
+    </w:p>
+    <w:p>
+      <w:pPr>
+        <w:pStyle w:val="ListParagraph"/>
+        <w:numPr>
+          <w:ilvl w:val="0"/>
+          <w:numId w:val="4"/>
+        </w:numPr>
+      </w:pPr>
+      <w:r>
+        <w:t>Error Guidelines</w:t>
+      </w:r>
+    </w:p>
+    <w:p>
+      <w:pPr>
+        <w:pStyle w:val="ListParagraph"/>
+        <w:numPr>
+          <w:ilvl w:val="1"/>
+          <w:numId w:val="4"/>
+        </w:numPr>
+      </w:pPr>
+      <w:r>
+        <w:t>Part of Catch block</w:t>
+      </w:r>
+    </w:p>
+    <w:p>
+      <w:proofErr w:type="spellStart"/>
+      <w:r>
+        <w:t>MessageBox.Show</w:t>
+      </w:r>
+      <w:proofErr w:type="spellEnd"/>
+      <w:r>
+        <w:t xml:space="preserve">("Error in </w:t>
+      </w:r>
+      <w:r>
+        <w:t>&lt;</w:t>
+      </w:r>
+      <w:proofErr w:type="spellStart"/>
+      <w:r>
+        <w:t>MethodName</w:t>
+      </w:r>
+      <w:proofErr w:type="spellEnd"/>
+      <w:r>
+        <w:t>&gt;</w:t>
+      </w:r>
+      <w:r>
+        <w:t xml:space="preserve"> + </w:t>
+      </w:r>
+      <w:proofErr w:type="spellStart"/>
+      <w:proofErr w:type="gramStart"/>
+      <w:r>
+        <w:t>ex.Message</w:t>
+      </w:r>
+      <w:proofErr w:type="spellEnd"/>
+      <w:proofErr w:type="gramEnd"/>
+      <w:r>
+        <w:t>, "</w:t>
+      </w:r>
+      <w:proofErr w:type="spellStart"/>
+      <w:r>
+        <w:t>VisAssist</w:t>
+      </w:r>
+      <w:proofErr w:type="spellEnd"/>
+      <w:r>
+        <w:t>"</w:t>
+      </w:r>
+      <w:proofErr w:type="gramStart"/>
+      <w:r>
+        <w:t>);</w:t>
+      </w:r>
+      <w:proofErr w:type="gramEnd"/>
+    </w:p>
+    <w:p>
+      <w:pPr>
+        <w:pStyle w:val="ListParagraph"/>
         <w:numPr>
           <w:ilvl w:val="0"/>
           <w:numId w:val="1"/>
@@ -990,6 +1155,7 @@
           <w:b/>
           <w:bCs/>
         </w:rPr>
+        <w:lastRenderedPageBreak/>
         <w:t>General</w:t>
       </w:r>
     </w:p>
@@ -1360,6 +1526,22 @@
       <w:r>
         <w:t>)</w:t>
       </w:r>
+      <w:r>
+        <w:t xml:space="preserve"> //user cell in document </w:t>
+      </w:r>
+      <w:proofErr w:type="spellStart"/>
+      <w:r>
+        <w:t>shapesheet</w:t>
+      </w:r>
+      <w:proofErr w:type="spellEnd"/>
+      <w:r>
+        <w:t xml:space="preserve"> to determine which file in the </w:t>
+      </w:r>
+      <w:proofErr w:type="spellStart"/>
+      <w:r>
+        <w:t>files_table</w:t>
+      </w:r>
+      <w:proofErr w:type="spellEnd"/>
     </w:p>
     <w:p>
       <w:pPr>
@@ -1599,6 +1781,28 @@
       <w:r>
         <w:t>)</w:t>
       </w:r>
+      <w:r>
+        <w:t xml:space="preserve"> </w:t>
+      </w:r>
+      <w:r>
+        <w:t xml:space="preserve">//user cell in document </w:t>
+      </w:r>
+      <w:proofErr w:type="spellStart"/>
+      <w:r>
+        <w:t>shapesheet</w:t>
+      </w:r>
+      <w:proofErr w:type="spellEnd"/>
+      <w:r>
+        <w:t xml:space="preserve"> to determine which file in the </w:t>
+      </w:r>
+      <w:proofErr w:type="spellStart"/>
+      <w:r>
+        <w:t>pages</w:t>
+      </w:r>
+      <w:r>
+        <w:t>_table</w:t>
+      </w:r>
+      <w:proofErr w:type="spellEnd"/>
     </w:p>
     <w:p>
       <w:pPr>
@@ -1797,7 +2001,7 @@
         <w:pStyle w:val="ListParagraph"/>
         <w:numPr>
           <w:ilvl w:val="0"/>
-          <w:numId w:val="2"/>
+          <w:numId w:val="3"/>
         </w:numPr>
       </w:pPr>
       <w:proofErr w:type="spellStart"/>
@@ -1811,8 +2015,38 @@
       </w:r>
       <w:proofErr w:type="gramEnd"/>
       <w:r>
-        <w:t>) – [User.id]</w:t>
-      </w:r>
+        <w:t>) – [User.id</w:t>
+      </w:r>
+      <w:proofErr w:type="gramStart"/>
+      <w:r>
+        <w:t>]</w:t>
+      </w:r>
+      <w:r>
+        <w:t>..</w:t>
+      </w:r>
+      <w:proofErr w:type="gramEnd"/>
+      <w:r>
+        <w:t xml:space="preserve"> </w:t>
+      </w:r>
+      <w:r>
+        <w:t xml:space="preserve">//user cell in document </w:t>
+      </w:r>
+      <w:proofErr w:type="spellStart"/>
+      <w:r>
+        <w:t>shapesheet</w:t>
+      </w:r>
+      <w:proofErr w:type="spellEnd"/>
+      <w:r>
+        <w:t xml:space="preserve"> to determine which file in the </w:t>
+      </w:r>
+      <w:proofErr w:type="spellStart"/>
+      <w:r>
+        <w:t>shapes</w:t>
+      </w:r>
+      <w:r>
+        <w:t>_table</w:t>
+      </w:r>
+      <w:proofErr w:type="spellEnd"/>
     </w:p>
     <w:p>
       <w:pPr>
@@ -2270,7 +2504,7 @@
   <w:abstractNum w:abstractNumId="0" w15:restartNumberingAfterBreak="0">
     <w:nsid w:val="0A807A85"/>
     <w:multiLevelType w:val="hybridMultilevel"/>
-    <w:tmpl w:val="1800231A"/>
+    <w:tmpl w:val="3842965A"/>
     <w:lvl w:ilvl="0" w:tplc="942A89AC">
       <w:numFmt w:val="bullet"/>
       <w:lvlText w:val="-"/>
@@ -2294,16 +2528,15 @@
         <w:rFonts w:ascii="Courier New" w:hAnsi="Courier New" w:cs="Courier New" w:hint="default"/>
       </w:rPr>
     </w:lvl>
-    <w:lvl w:ilvl="2" w:tplc="04090005">
-      <w:start w:val="1"/>
+    <w:lvl w:ilvl="2" w:tplc="942A89AC">
       <w:numFmt w:val="bullet"/>
-      <w:lvlText w:val=""/>
+      <w:lvlText w:val="-"/>
       <w:lvlJc w:val="left"/>
       <w:pPr>
         <w:ind w:left="2160" w:hanging="360"/>
       </w:pPr>
       <w:rPr>
-        <w:rFonts w:ascii="Wingdings" w:hAnsi="Wingdings" w:hint="default"/>
+        <w:rFonts w:ascii="Aptos" w:eastAsiaTheme="minorHAnsi" w:hAnsi="Aptos" w:cstheme="minorBidi" w:hint="default"/>
       </w:rPr>
     </w:lvl>
     <w:lvl w:ilvl="3" w:tplc="04090001">
@@ -2493,6 +2726,118 @@
     </w:lvl>
   </w:abstractNum>
   <w:abstractNum w:abstractNumId="2" w15:restartNumberingAfterBreak="0">
+    <w:nsid w:val="138E5DF2"/>
+    <w:multiLevelType w:val="hybridMultilevel"/>
+    <w:tmpl w:val="D5DA9286"/>
+    <w:lvl w:ilvl="0" w:tplc="04090003">
+      <w:start w:val="1"/>
+      <w:numFmt w:val="bullet"/>
+      <w:lvlText w:val="o"/>
+      <w:lvlJc w:val="left"/>
+      <w:pPr>
+        <w:ind w:left="1440" w:hanging="360"/>
+      </w:pPr>
+      <w:rPr>
+        <w:rFonts w:ascii="Courier New" w:hAnsi="Courier New" w:cs="Courier New" w:hint="default"/>
+      </w:rPr>
+    </w:lvl>
+    <w:lvl w:ilvl="1" w:tplc="942A89AC">
+      <w:numFmt w:val="bullet"/>
+      <w:lvlText w:val="-"/>
+      <w:lvlJc w:val="left"/>
+      <w:pPr>
+        <w:ind w:left="2160" w:hanging="360"/>
+      </w:pPr>
+      <w:rPr>
+        <w:rFonts w:ascii="Aptos" w:eastAsiaTheme="minorHAnsi" w:hAnsi="Aptos" w:cstheme="minorBidi" w:hint="default"/>
+      </w:rPr>
+    </w:lvl>
+    <w:lvl w:ilvl="2" w:tplc="04090005" w:tentative="1">
+      <w:start w:val="1"/>
+      <w:numFmt w:val="bullet"/>
+      <w:lvlText w:val=""/>
+      <w:lvlJc w:val="left"/>
+      <w:pPr>
+        <w:ind w:left="2880" w:hanging="360"/>
+      </w:pPr>
+      <w:rPr>
+        <w:rFonts w:ascii="Wingdings" w:hAnsi="Wingdings" w:hint="default"/>
+      </w:rPr>
+    </w:lvl>
+    <w:lvl w:ilvl="3" w:tplc="04090001" w:tentative="1">
+      <w:start w:val="1"/>
+      <w:numFmt w:val="bullet"/>
+      <w:lvlText w:val=""/>
+      <w:lvlJc w:val="left"/>
+      <w:pPr>
+        <w:ind w:left="3600" w:hanging="360"/>
+      </w:pPr>
+      <w:rPr>
+        <w:rFonts w:ascii="Symbol" w:hAnsi="Symbol" w:hint="default"/>
+      </w:rPr>
+    </w:lvl>
+    <w:lvl w:ilvl="4" w:tplc="04090003" w:tentative="1">
+      <w:start w:val="1"/>
+      <w:numFmt w:val="bullet"/>
+      <w:lvlText w:val="o"/>
+      <w:lvlJc w:val="left"/>
+      <w:pPr>
+        <w:ind w:left="4320" w:hanging="360"/>
+      </w:pPr>
+      <w:rPr>
+        <w:rFonts w:ascii="Courier New" w:hAnsi="Courier New" w:cs="Courier New" w:hint="default"/>
+      </w:rPr>
+    </w:lvl>
+    <w:lvl w:ilvl="5" w:tplc="04090005" w:tentative="1">
+      <w:start w:val="1"/>
+      <w:numFmt w:val="bullet"/>
+      <w:lvlText w:val=""/>
+      <w:lvlJc w:val="left"/>
+      <w:pPr>
+        <w:ind w:left="5040" w:hanging="360"/>
+      </w:pPr>
+      <w:rPr>
+        <w:rFonts w:ascii="Wingdings" w:hAnsi="Wingdings" w:hint="default"/>
+      </w:rPr>
+    </w:lvl>
+    <w:lvl w:ilvl="6" w:tplc="04090001" w:tentative="1">
+      <w:start w:val="1"/>
+      <w:numFmt w:val="bullet"/>
+      <w:lvlText w:val=""/>
+      <w:lvlJc w:val="left"/>
+      <w:pPr>
+        <w:ind w:left="5760" w:hanging="360"/>
+      </w:pPr>
+      <w:rPr>
+        <w:rFonts w:ascii="Symbol" w:hAnsi="Symbol" w:hint="default"/>
+      </w:rPr>
+    </w:lvl>
+    <w:lvl w:ilvl="7" w:tplc="04090003" w:tentative="1">
+      <w:start w:val="1"/>
+      <w:numFmt w:val="bullet"/>
+      <w:lvlText w:val="o"/>
+      <w:lvlJc w:val="left"/>
+      <w:pPr>
+        <w:ind w:left="6480" w:hanging="360"/>
+      </w:pPr>
+      <w:rPr>
+        <w:rFonts w:ascii="Courier New" w:hAnsi="Courier New" w:cs="Courier New" w:hint="default"/>
+      </w:rPr>
+    </w:lvl>
+    <w:lvl w:ilvl="8" w:tplc="04090005" w:tentative="1">
+      <w:start w:val="1"/>
+      <w:numFmt w:val="bullet"/>
+      <w:lvlText w:val=""/>
+      <w:lvlJc w:val="left"/>
+      <w:pPr>
+        <w:ind w:left="7200" w:hanging="360"/>
+      </w:pPr>
+      <w:rPr>
+        <w:rFonts w:ascii="Wingdings" w:hAnsi="Wingdings" w:hint="default"/>
+      </w:rPr>
+    </w:lvl>
+  </w:abstractNum>
+  <w:abstractNum w:abstractNumId="3" w15:restartNumberingAfterBreak="0">
     <w:nsid w:val="566777C7"/>
     <w:multiLevelType w:val="hybridMultilevel"/>
     <w:tmpl w:val="DA7EB218"/>
@@ -2609,10 +2954,13 @@
     <w:abstractNumId w:val="0"/>
   </w:num>
   <w:num w:numId="2" w16cid:durableId="797794469">
-    <w:abstractNumId w:val="2"/>
+    <w:abstractNumId w:val="3"/>
   </w:num>
   <w:num w:numId="3" w16cid:durableId="1274359043">
     <w:abstractNumId w:val="1"/>
+  </w:num>
+  <w:num w:numId="4" w16cid:durableId="1033731277">
+    <w:abstractNumId w:val="2"/>
   </w:num>
 </w:numbering>
 </file>
@@ -3220,7 +3568,6 @@
   <w:style w:type="character" w:default="1" w:styleId="DefaultParagraphFont">
     <w:name w:val="Default Paragraph Font"/>
     <w:uiPriority w:val="1"/>
-    <w:semiHidden/>
     <w:unhideWhenUsed/>
   </w:style>
   <w:style w:type="table" w:default="1" w:styleId="TableNormal">

</xml_diff>